<commit_message>
Update a2.docx via webhook.
</commit_message>
<xml_diff>
--- a/puzzlescloud/a2.docx
+++ b/puzzlescloud/a2.docx
@@ -511,7 +511,7 @@
         <w:pStyle w:val="Heading1"/>
         <w:rPr/>
       </w:pPr>
-      <w:bookmarkStart w:id="2" w:name="_Toc16363575795046626075161772"/>
+      <w:bookmarkStart w:id="2" w:name="_Toc16363579062816287114438870"/>
       <w:r>
         <w:rPr/>
         <w:t xml:space="preserve">puzzles-cloud  </w:t>
@@ -523,7 +523,7 @@
         <w:pStyle w:val="Heading2"/>
         <w:rPr/>
       </w:pPr>
-      <w:bookmarkStart w:id="3" w:name="_Toc16363575795702461844351320"/>
+      <w:bookmarkStart w:id="3" w:name="_Toc16363579063108340294256035"/>
       <w:r>
         <w:rPr/>
         <w:t xml:space="preserve">mnogo je dobro bilo  </w:t>
@@ -535,24 +535,12 @@
         <w:pStyle w:val="Heading3"/>
         <w:rPr/>
       </w:pPr>
-      <w:bookmarkStart w:id="4" w:name="_Toc16363575796235376710496796"/>
+      <w:bookmarkStart w:id="4" w:name="_Toc16363579063405468964286642"/>
       <w:r>
         <w:rPr/>
         <w:t xml:space="preserve">jos jedan samo failed  </w:t>
       </w:r>
       <w:bookmarkEnd w:id="4"/>
-    </w:p>
-    <w:p>
-      <w:pPr>
-        <w:pStyle w:val="Heading4"/>
-        <w:rPr/>
-      </w:pPr>
-      <w:bookmarkStart w:id="5" w:name="_Toc1636357579662331208951300"/>
-      <w:r>
-        <w:rPr/>
-        <w:t xml:space="preserve">oriba  </w:t>
-      </w:r>
-      <w:bookmarkEnd w:id="5"/>
       <w:r>
         <w:br w:type="page"/>
       </w:r>

</xml_diff>